<commit_message>
made several changes in gov treasury
</commit_message>
<xml_diff>
--- a/documentation/TreasuryService.docx
+++ b/documentation/TreasuryService.docx
@@ -18,12 +18,21 @@
         </w:rPr>
         <w:t>Overview</w:t>
       </w:r>
+    </w:p>
+    <w:p>
+      <w:pPr>
+        <w:rPr>
+          <w:b/>
+          <w:bCs/>
+          <w:lang w:val="en-PH"/>
+        </w:rPr>
+      </w:pPr>
       <w:r>
         <w:drawing>
           <wp:inline distT="0" distB="0" distL="114300" distR="114300">
-            <wp:extent cx="5272405" cy="1846580"/>
-            <wp:effectExtent l="0" t="0" r="4445" b="1270"/>
-            <wp:docPr id="6" name="Picture 4"/>
+            <wp:extent cx="5264785" cy="1861185"/>
+            <wp:effectExtent l="0" t="0" r="12065" b="5715"/>
+            <wp:docPr id="4" name="Picture 3"/>
             <wp:cNvGraphicFramePr>
               <a:graphicFrameLocks xmlns:a="http://schemas.openxmlformats.org/drawingml/2006/main" noChangeAspect="1"/>
             </wp:cNvGraphicFramePr>
@@ -31,7 +40,7 @@
               <a:graphicData uri="http://schemas.openxmlformats.org/drawingml/2006/picture">
                 <pic:pic xmlns:pic="http://schemas.openxmlformats.org/drawingml/2006/picture">
                   <pic:nvPicPr>
-                    <pic:cNvPr id="6" name="Picture 4"/>
+                    <pic:cNvPr id="4" name="Picture 3"/>
                     <pic:cNvPicPr>
                       <a:picLocks noChangeAspect="1"/>
                     </pic:cNvPicPr>
@@ -45,7 +54,7 @@
                   <pic:spPr>
                     <a:xfrm>
                       <a:off x="0" y="0"/>
-                      <a:ext cx="5272405" cy="1846580"/>
+                      <a:ext cx="5264785" cy="1861185"/>
                     </a:xfrm>
                     <a:prstGeom prst="rect">
                       <a:avLst/>
@@ -181,17 +190,8 @@
           <w:bCs/>
           <w:lang w:val="en-PH"/>
         </w:rPr>
-        <w:t>RemittanceService</w:t>
+        <w:t>Remittance ERD</w:t>
       </w:r>
-    </w:p>
-    <w:p>
-      <w:pPr>
-        <w:rPr>
-          <w:b/>
-          <w:bCs/>
-          <w:lang w:val="en-PH"/>
-        </w:rPr>
-      </w:pPr>
     </w:p>
     <w:p>
       <w:pPr>
@@ -204,9 +204,9 @@
       <w:r>
         <w:drawing>
           <wp:inline distT="0" distB="0" distL="114300" distR="114300">
-            <wp:extent cx="4527550" cy="3476625"/>
-            <wp:effectExtent l="0" t="0" r="6350" b="9525"/>
-            <wp:docPr id="1" name="Picture 1"/>
+            <wp:extent cx="4411345" cy="3493770"/>
+            <wp:effectExtent l="0" t="0" r="8255" b="11430"/>
+            <wp:docPr id="12" name="Picture 8"/>
             <wp:cNvGraphicFramePr>
               <a:graphicFrameLocks xmlns:a="http://schemas.openxmlformats.org/drawingml/2006/main" noChangeAspect="1"/>
             </wp:cNvGraphicFramePr>
@@ -214,7 +214,7 @@
               <a:graphicData uri="http://schemas.openxmlformats.org/drawingml/2006/picture">
                 <pic:pic xmlns:pic="http://schemas.openxmlformats.org/drawingml/2006/picture">
                   <pic:nvPicPr>
-                    <pic:cNvPr id="1" name="Picture 1"/>
+                    <pic:cNvPr id="12" name="Picture 8"/>
                     <pic:cNvPicPr>
                       <a:picLocks noChangeAspect="1"/>
                     </pic:cNvPicPr>
@@ -228,7 +228,7 @@
                   <pic:spPr>
                     <a:xfrm>
                       <a:off x="0" y="0"/>
-                      <a:ext cx="4527550" cy="3476625"/>
+                      <a:ext cx="4411345" cy="3493770"/>
                     </a:xfrm>
                     <a:prstGeom prst="rect">
                       <a:avLst/>
@@ -1554,14 +1554,25 @@
           <w:lang w:val="en-PH"/>
         </w:rPr>
       </w:pPr>
+    </w:p>
+    <w:p>
+      <w:pPr>
+        <w:rPr>
+          <w:b/>
+          <w:bCs/>
+          <w:lang w:val="en-PH"/>
+        </w:rPr>
+      </w:pPr>
       <w:r>
         <w:rPr>
           <w:b/>
           <w:bCs/>
           <w:lang w:val="en-PH"/>
         </w:rPr>
-        <w:t>LiquidationService</w:t>
+        <w:t>Liquidation ERD</w:t>
       </w:r>
+      <w:bookmarkStart w:id="0" w:name="_GoBack"/>
+      <w:bookmarkEnd w:id="0"/>
     </w:p>
     <w:p>
       <w:pPr>
@@ -1592,9 +1603,9 @@
       <w:r>
         <w:drawing>
           <wp:inline distT="0" distB="0" distL="114300" distR="114300">
-            <wp:extent cx="5267960" cy="2891155"/>
-            <wp:effectExtent l="0" t="0" r="8890" b="4445"/>
-            <wp:docPr id="5" name="Picture 3"/>
+            <wp:extent cx="5267325" cy="2767330"/>
+            <wp:effectExtent l="0" t="0" r="9525" b="13970"/>
+            <wp:docPr id="9" name="Picture 6"/>
             <wp:cNvGraphicFramePr>
               <a:graphicFrameLocks xmlns:a="http://schemas.openxmlformats.org/drawingml/2006/main" noChangeAspect="1"/>
             </wp:cNvGraphicFramePr>
@@ -1602,7 +1613,7 @@
               <a:graphicData uri="http://schemas.openxmlformats.org/drawingml/2006/picture">
                 <pic:pic xmlns:pic="http://schemas.openxmlformats.org/drawingml/2006/picture">
                   <pic:nvPicPr>
-                    <pic:cNvPr id="5" name="Picture 3"/>
+                    <pic:cNvPr id="9" name="Picture 6"/>
                     <pic:cNvPicPr>
                       <a:picLocks noChangeAspect="1"/>
                     </pic:cNvPicPr>
@@ -1616,7 +1627,7 @@
                   <pic:spPr>
                     <a:xfrm>
                       <a:off x="0" y="0"/>
-                      <a:ext cx="5267960" cy="2891155"/>
+                      <a:ext cx="5267325" cy="2767330"/>
                     </a:xfrm>
                     <a:prstGeom prst="rect">
                       <a:avLst/>
@@ -3412,7 +3423,7 @@
           <w:bCs/>
           <w:lang w:val="en-PH"/>
         </w:rPr>
-        <w:t>Deposit</w:t>
+        <w:t>Deposit ERD</w:t>
       </w:r>
     </w:p>
     <w:p>
@@ -3426,9 +3437,9 @@
       <w:r>
         <w:drawing>
           <wp:inline distT="0" distB="0" distL="114300" distR="114300">
-            <wp:extent cx="5272405" cy="2425065"/>
-            <wp:effectExtent l="0" t="0" r="4445" b="13335"/>
-            <wp:docPr id="14" name="Picture 12"/>
+            <wp:extent cx="5269865" cy="2994025"/>
+            <wp:effectExtent l="0" t="0" r="6985" b="15875"/>
+            <wp:docPr id="13" name="Picture 9"/>
             <wp:cNvGraphicFramePr>
               <a:graphicFrameLocks xmlns:a="http://schemas.openxmlformats.org/drawingml/2006/main" noChangeAspect="1"/>
             </wp:cNvGraphicFramePr>
@@ -3436,7 +3447,7 @@
               <a:graphicData uri="http://schemas.openxmlformats.org/drawingml/2006/picture">
                 <pic:pic xmlns:pic="http://schemas.openxmlformats.org/drawingml/2006/picture">
                   <pic:nvPicPr>
-                    <pic:cNvPr id="14" name="Picture 12"/>
+                    <pic:cNvPr id="13" name="Picture 9"/>
                     <pic:cNvPicPr>
                       <a:picLocks noChangeAspect="1"/>
                     </pic:cNvPicPr>
@@ -3450,7 +3461,7 @@
                   <pic:spPr>
                     <a:xfrm>
                       <a:off x="0" y="0"/>
-                      <a:ext cx="5272405" cy="2425065"/>
+                      <a:ext cx="5269865" cy="2994025"/>
                     </a:xfrm>
                     <a:prstGeom prst="rect">
                       <a:avLst/>
@@ -3679,6 +3690,12 @@
             <w:insideV w:val="single" w:color="auto" w:sz="4" w:space="0"/>
           </w:tblBorders>
           <w:tblLayout w:type="fixed"/>
+          <w:tblCellMar>
+            <w:top w:w="0" w:type="dxa"/>
+            <w:left w:w="108" w:type="dxa"/>
+            <w:bottom w:w="0" w:type="dxa"/>
+            <w:right w:w="108" w:type="dxa"/>
+          </w:tblCellMar>
         </w:tblPrEx>
         <w:tc>
           <w:tcPr>
@@ -4914,8 +4931,6 @@
           <w:lang w:val="en-PH"/>
         </w:rPr>
       </w:pPr>
-      <w:bookmarkStart w:id="0" w:name="_GoBack"/>
-      <w:bookmarkEnd w:id="0"/>
     </w:p>
     <w:sectPr>
       <w:pgSz w:w="11906" w:h="16838"/>

</xml_diff>

<commit_message>
etracs db struct and up to deposit voucher
</commit_message>
<xml_diff>
--- a/documentation/TreasuryService.docx
+++ b/documentation/TreasuryService.docx
@@ -30,9 +30,9 @@
       <w:r>
         <w:drawing>
           <wp:inline distT="0" distB="0" distL="114300" distR="114300">
-            <wp:extent cx="5264785" cy="1861185"/>
-            <wp:effectExtent l="0" t="0" r="12065" b="5715"/>
-            <wp:docPr id="4" name="Picture 3"/>
+            <wp:extent cx="5266690" cy="1748790"/>
+            <wp:effectExtent l="0" t="0" r="10160" b="3810"/>
+            <wp:docPr id="1" name="Picture 1"/>
             <wp:cNvGraphicFramePr>
               <a:graphicFrameLocks xmlns:a="http://schemas.openxmlformats.org/drawingml/2006/main" noChangeAspect="1"/>
             </wp:cNvGraphicFramePr>
@@ -40,7 +40,7 @@
               <a:graphicData uri="http://schemas.openxmlformats.org/drawingml/2006/picture">
                 <pic:pic xmlns:pic="http://schemas.openxmlformats.org/drawingml/2006/picture">
                   <pic:nvPicPr>
-                    <pic:cNvPr id="4" name="Picture 3"/>
+                    <pic:cNvPr id="1" name="Picture 1"/>
                     <pic:cNvPicPr>
                       <a:picLocks noChangeAspect="1"/>
                     </pic:cNvPicPr>
@@ -54,7 +54,7 @@
                   <pic:spPr>
                     <a:xfrm>
                       <a:off x="0" y="0"/>
-                      <a:ext cx="5264785" cy="1861185"/>
+                      <a:ext cx="5266690" cy="1748790"/>
                     </a:xfrm>
                     <a:prstGeom prst="rect">
                       <a:avLst/>
@@ -114,6 +114,7 @@
           <w:lang w:val="en-PH"/>
         </w:rPr>
       </w:pPr>
+      <w:bookmarkStart w:id="0" w:name="_GoBack"/>
       <w:r>
         <w:drawing>
           <wp:inline distT="0" distB="0" distL="114300" distR="114300">
@@ -157,6 +158,7 @@
           </wp:inline>
         </w:drawing>
       </w:r>
+      <w:bookmarkEnd w:id="0"/>
     </w:p>
     <w:p>
       <w:pPr>
@@ -1571,8 +1573,6 @@
         </w:rPr>
         <w:t>Liquidation ERD</w:t>
       </w:r>
-      <w:bookmarkStart w:id="0" w:name="_GoBack"/>
-      <w:bookmarkEnd w:id="0"/>
     </w:p>
     <w:p>
       <w:pPr>
@@ -3287,14 +3287,6 @@
       </w:tr>
       <w:tr>
         <w:tblPrEx>
-          <w:tblBorders>
-            <w:top w:val="single" w:color="auto" w:sz="4" w:space="0"/>
-            <w:left w:val="single" w:color="auto" w:sz="4" w:space="0"/>
-            <w:bottom w:val="single" w:color="auto" w:sz="4" w:space="0"/>
-            <w:right w:val="single" w:color="auto" w:sz="4" w:space="0"/>
-            <w:insideH w:val="single" w:color="auto" w:sz="4" w:space="0"/>
-            <w:insideV w:val="single" w:color="auto" w:sz="4" w:space="0"/>
-          </w:tblBorders>
           <w:tblLayout w:type="fixed"/>
           <w:tblCellMar>
             <w:top w:w="0" w:type="dxa"/>

</xml_diff>